<commit_message>
adjustement to the word and the artefact
added an image and correct some typos in the artefact
</commit_message>
<xml_diff>
--- a/Hdip_StrategicThinking_CA2_CristinaPrioloSBA23037.docx
+++ b/Hdip_StrategicThinking_CA2_CristinaPrioloSBA23037.docx
@@ -1116,12 +1116,12 @@
           <wp:inline distB="114300" distT="114300" distL="114300" distR="114300">
             <wp:extent cx="5731200" cy="25400"/>
             <wp:effectExtent b="0" l="0" r="0" t="0"/>
-            <wp:docPr id="10" name="image3.png"/>
+            <wp:docPr id="3" name="image6.png"/>
             <a:graphic>
               <a:graphicData uri="http://schemas.openxmlformats.org/drawingml/2006/picture">
                 <pic:pic>
                   <pic:nvPicPr>
-                    <pic:cNvPr id="0" name="image3.png"/>
+                    <pic:cNvPr id="0" name="image6.png"/>
                     <pic:cNvPicPr preferRelativeResize="0"/>
                   </pic:nvPicPr>
                   <pic:blipFill>
@@ -2608,7 +2608,7 @@
             <w:rPr>
               <w:rFonts w:ascii="Arial" w:cs="Arial" w:eastAsia="Arial" w:hAnsi="Arial"/>
               <w:b w:val="0"/>
-              <w:i w:val="0"/>
+              <w:i w:val="1"/>
               <w:smallCaps w:val="0"/>
               <w:strike w:val="0"/>
               <w:color w:val="000000"/>
@@ -2624,7 +2624,7 @@
               <w:rPr>
                 <w:rFonts w:ascii="Arial" w:cs="Arial" w:eastAsia="Arial" w:hAnsi="Arial"/>
                 <w:b w:val="0"/>
-                <w:i w:val="0"/>
+                <w:i w:val="1"/>
                 <w:smallCaps w:val="0"/>
                 <w:strike w:val="0"/>
                 <w:color w:val="000000"/>
@@ -2657,7 +2657,7 @@
             <w:rPr>
               <w:rFonts w:ascii="Arial" w:cs="Arial" w:eastAsia="Arial" w:hAnsi="Arial"/>
               <w:b w:val="0"/>
-              <w:i w:val="0"/>
+              <w:i w:val="1"/>
               <w:smallCaps w:val="0"/>
               <w:strike w:val="0"/>
               <w:color w:val="000000"/>
@@ -2673,7 +2673,7 @@
               <w:rPr>
                 <w:rFonts w:ascii="Arial" w:cs="Arial" w:eastAsia="Arial" w:hAnsi="Arial"/>
                 <w:b w:val="0"/>
-                <w:i w:val="0"/>
+                <w:i w:val="1"/>
                 <w:smallCaps w:val="0"/>
                 <w:strike w:val="0"/>
                 <w:color w:val="000000"/>
@@ -2706,7 +2706,7 @@
             <w:rPr>
               <w:rFonts w:ascii="Arial" w:cs="Arial" w:eastAsia="Arial" w:hAnsi="Arial"/>
               <w:b w:val="0"/>
-              <w:i w:val="0"/>
+              <w:i w:val="1"/>
               <w:smallCaps w:val="0"/>
               <w:strike w:val="0"/>
               <w:color w:val="000000"/>
@@ -2722,7 +2722,7 @@
               <w:rPr>
                 <w:rFonts w:ascii="Arial" w:cs="Arial" w:eastAsia="Arial" w:hAnsi="Arial"/>
                 <w:b w:val="0"/>
-                <w:i w:val="0"/>
+                <w:i w:val="1"/>
                 <w:smallCaps w:val="0"/>
                 <w:strike w:val="0"/>
                 <w:color w:val="000000"/>
@@ -2755,7 +2755,7 @@
             <w:rPr>
               <w:rFonts w:ascii="Arial" w:cs="Arial" w:eastAsia="Arial" w:hAnsi="Arial"/>
               <w:b w:val="0"/>
-              <w:i w:val="0"/>
+              <w:i w:val="1"/>
               <w:smallCaps w:val="0"/>
               <w:strike w:val="0"/>
               <w:color w:val="000000"/>
@@ -2771,7 +2771,7 @@
               <w:rPr>
                 <w:rFonts w:ascii="Arial" w:cs="Arial" w:eastAsia="Arial" w:hAnsi="Arial"/>
                 <w:b w:val="0"/>
-                <w:i w:val="0"/>
+                <w:i w:val="1"/>
                 <w:smallCaps w:val="0"/>
                 <w:strike w:val="0"/>
                 <w:color w:val="000000"/>
@@ -2804,7 +2804,7 @@
             <w:rPr>
               <w:rFonts w:ascii="Arial" w:cs="Arial" w:eastAsia="Arial" w:hAnsi="Arial"/>
               <w:b w:val="0"/>
-              <w:i w:val="0"/>
+              <w:i w:val="1"/>
               <w:smallCaps w:val="0"/>
               <w:strike w:val="0"/>
               <w:color w:val="000000"/>
@@ -2820,7 +2820,7 @@
               <w:rPr>
                 <w:rFonts w:ascii="Arial" w:cs="Arial" w:eastAsia="Arial" w:hAnsi="Arial"/>
                 <w:b w:val="0"/>
-                <w:i w:val="0"/>
+                <w:i w:val="1"/>
                 <w:smallCaps w:val="0"/>
                 <w:strike w:val="0"/>
                 <w:color w:val="000000"/>
@@ -2853,7 +2853,7 @@
             <w:rPr>
               <w:rFonts w:ascii="Arial" w:cs="Arial" w:eastAsia="Arial" w:hAnsi="Arial"/>
               <w:b w:val="0"/>
-              <w:i w:val="0"/>
+              <w:i w:val="1"/>
               <w:smallCaps w:val="0"/>
               <w:strike w:val="0"/>
               <w:color w:val="000000"/>
@@ -2869,7 +2869,7 @@
               <w:rPr>
                 <w:rFonts w:ascii="Arial" w:cs="Arial" w:eastAsia="Arial" w:hAnsi="Arial"/>
                 <w:b w:val="0"/>
-                <w:i w:val="0"/>
+                <w:i w:val="1"/>
                 <w:smallCaps w:val="0"/>
                 <w:strike w:val="0"/>
                 <w:color w:val="000000"/>
@@ -2951,7 +2951,7 @@
             <w:rPr>
               <w:rFonts w:ascii="Arial" w:cs="Arial" w:eastAsia="Arial" w:hAnsi="Arial"/>
               <w:b w:val="0"/>
-              <w:i w:val="0"/>
+              <w:i w:val="1"/>
               <w:smallCaps w:val="0"/>
               <w:strike w:val="0"/>
               <w:color w:val="000000"/>
@@ -2967,7 +2967,7 @@
               <w:rPr>
                 <w:rFonts w:ascii="Arial" w:cs="Arial" w:eastAsia="Arial" w:hAnsi="Arial"/>
                 <w:b w:val="0"/>
-                <w:i w:val="0"/>
+                <w:i w:val="1"/>
                 <w:smallCaps w:val="0"/>
                 <w:strike w:val="0"/>
                 <w:color w:val="000000"/>
@@ -3000,7 +3000,7 @@
             <w:rPr>
               <w:rFonts w:ascii="Arial" w:cs="Arial" w:eastAsia="Arial" w:hAnsi="Arial"/>
               <w:b w:val="0"/>
-              <w:i w:val="0"/>
+              <w:i w:val="1"/>
               <w:smallCaps w:val="0"/>
               <w:strike w:val="0"/>
               <w:color w:val="000000"/>
@@ -3016,7 +3016,7 @@
               <w:rPr>
                 <w:rFonts w:ascii="Arial" w:cs="Arial" w:eastAsia="Arial" w:hAnsi="Arial"/>
                 <w:b w:val="0"/>
-                <w:i w:val="0"/>
+                <w:i w:val="1"/>
                 <w:smallCaps w:val="0"/>
                 <w:strike w:val="0"/>
                 <w:color w:val="000000"/>
@@ -3049,7 +3049,7 @@
             <w:rPr>
               <w:rFonts w:ascii="Arial" w:cs="Arial" w:eastAsia="Arial" w:hAnsi="Arial"/>
               <w:b w:val="0"/>
-              <w:i w:val="0"/>
+              <w:i w:val="1"/>
               <w:smallCaps w:val="0"/>
               <w:strike w:val="0"/>
               <w:color w:val="000000"/>
@@ -3065,7 +3065,7 @@
               <w:rPr>
                 <w:rFonts w:ascii="Arial" w:cs="Arial" w:eastAsia="Arial" w:hAnsi="Arial"/>
                 <w:b w:val="0"/>
-                <w:i w:val="0"/>
+                <w:i w:val="1"/>
                 <w:smallCaps w:val="0"/>
                 <w:strike w:val="0"/>
                 <w:color w:val="000000"/>
@@ -3098,7 +3098,7 @@
             <w:rPr>
               <w:rFonts w:ascii="Arial" w:cs="Arial" w:eastAsia="Arial" w:hAnsi="Arial"/>
               <w:b w:val="0"/>
-              <w:i w:val="0"/>
+              <w:i w:val="1"/>
               <w:smallCaps w:val="0"/>
               <w:strike w:val="0"/>
               <w:color w:val="000000"/>
@@ -3114,7 +3114,7 @@
               <w:rPr>
                 <w:rFonts w:ascii="Arial" w:cs="Arial" w:eastAsia="Arial" w:hAnsi="Arial"/>
                 <w:b w:val="0"/>
-                <w:i w:val="0"/>
+                <w:i w:val="1"/>
                 <w:smallCaps w:val="0"/>
                 <w:strike w:val="0"/>
                 <w:color w:val="000000"/>
@@ -3147,7 +3147,7 @@
             <w:rPr>
               <w:rFonts w:ascii="Arial" w:cs="Arial" w:eastAsia="Arial" w:hAnsi="Arial"/>
               <w:b w:val="0"/>
-              <w:i w:val="0"/>
+              <w:i w:val="1"/>
               <w:smallCaps w:val="0"/>
               <w:strike w:val="0"/>
               <w:color w:val="000000"/>
@@ -3163,7 +3163,7 @@
               <w:rPr>
                 <w:rFonts w:ascii="Arial" w:cs="Arial" w:eastAsia="Arial" w:hAnsi="Arial"/>
                 <w:b w:val="0"/>
-                <w:i w:val="0"/>
+                <w:i w:val="1"/>
                 <w:smallCaps w:val="0"/>
                 <w:strike w:val="0"/>
                 <w:color w:val="000000"/>
@@ -3196,7 +3196,7 @@
             <w:rPr>
               <w:rFonts w:ascii="Arial" w:cs="Arial" w:eastAsia="Arial" w:hAnsi="Arial"/>
               <w:b w:val="0"/>
-              <w:i w:val="0"/>
+              <w:i w:val="1"/>
               <w:smallCaps w:val="0"/>
               <w:strike w:val="0"/>
               <w:color w:val="000000"/>
@@ -3212,7 +3212,7 @@
               <w:rPr>
                 <w:rFonts w:ascii="Arial" w:cs="Arial" w:eastAsia="Arial" w:hAnsi="Arial"/>
                 <w:b w:val="0"/>
-                <w:i w:val="0"/>
+                <w:i w:val="1"/>
                 <w:smallCaps w:val="0"/>
                 <w:strike w:val="0"/>
                 <w:color w:val="000000"/>
@@ -3294,7 +3294,7 @@
             <w:rPr>
               <w:rFonts w:ascii="Arial" w:cs="Arial" w:eastAsia="Arial" w:hAnsi="Arial"/>
               <w:b w:val="0"/>
-              <w:i w:val="0"/>
+              <w:i w:val="1"/>
               <w:smallCaps w:val="0"/>
               <w:strike w:val="0"/>
               <w:color w:val="000000"/>
@@ -3310,7 +3310,7 @@
               <w:rPr>
                 <w:rFonts w:ascii="Arial" w:cs="Arial" w:eastAsia="Arial" w:hAnsi="Arial"/>
                 <w:b w:val="0"/>
-                <w:i w:val="0"/>
+                <w:i w:val="1"/>
                 <w:smallCaps w:val="0"/>
                 <w:strike w:val="0"/>
                 <w:color w:val="000000"/>
@@ -3343,7 +3343,7 @@
             <w:rPr>
               <w:rFonts w:ascii="Arial" w:cs="Arial" w:eastAsia="Arial" w:hAnsi="Arial"/>
               <w:b w:val="0"/>
-              <w:i w:val="0"/>
+              <w:i w:val="1"/>
               <w:smallCaps w:val="0"/>
               <w:strike w:val="0"/>
               <w:color w:val="000000"/>
@@ -3359,7 +3359,7 @@
               <w:rPr>
                 <w:rFonts w:ascii="Arial" w:cs="Arial" w:eastAsia="Arial" w:hAnsi="Arial"/>
                 <w:b w:val="0"/>
-                <w:i w:val="0"/>
+                <w:i w:val="1"/>
                 <w:smallCaps w:val="0"/>
                 <w:strike w:val="0"/>
                 <w:color w:val="000000"/>
@@ -3392,7 +3392,7 @@
             <w:rPr>
               <w:rFonts w:ascii="Arial" w:cs="Arial" w:eastAsia="Arial" w:hAnsi="Arial"/>
               <w:b w:val="0"/>
-              <w:i w:val="0"/>
+              <w:i w:val="1"/>
               <w:smallCaps w:val="0"/>
               <w:strike w:val="0"/>
               <w:color w:val="000000"/>
@@ -3408,7 +3408,7 @@
               <w:rPr>
                 <w:rFonts w:ascii="Arial" w:cs="Arial" w:eastAsia="Arial" w:hAnsi="Arial"/>
                 <w:b w:val="0"/>
-                <w:i w:val="0"/>
+                <w:i w:val="1"/>
                 <w:smallCaps w:val="0"/>
                 <w:strike w:val="0"/>
                 <w:color w:val="000000"/>
@@ -3441,7 +3441,7 @@
             <w:rPr>
               <w:rFonts w:ascii="Arial" w:cs="Arial" w:eastAsia="Arial" w:hAnsi="Arial"/>
               <w:b w:val="0"/>
-              <w:i w:val="0"/>
+              <w:i w:val="1"/>
               <w:smallCaps w:val="0"/>
               <w:strike w:val="0"/>
               <w:color w:val="000000"/>
@@ -3457,7 +3457,7 @@
               <w:rPr>
                 <w:rFonts w:ascii="Arial" w:cs="Arial" w:eastAsia="Arial" w:hAnsi="Arial"/>
                 <w:b w:val="0"/>
-                <w:i w:val="0"/>
+                <w:i w:val="1"/>
                 <w:smallCaps w:val="0"/>
                 <w:strike w:val="0"/>
                 <w:color w:val="000000"/>
@@ -3490,7 +3490,7 @@
             <w:rPr>
               <w:rFonts w:ascii="Arial" w:cs="Arial" w:eastAsia="Arial" w:hAnsi="Arial"/>
               <w:b w:val="0"/>
-              <w:i w:val="0"/>
+              <w:i w:val="1"/>
               <w:smallCaps w:val="0"/>
               <w:strike w:val="0"/>
               <w:color w:val="000000"/>
@@ -3506,7 +3506,7 @@
               <w:rPr>
                 <w:rFonts w:ascii="Arial" w:cs="Arial" w:eastAsia="Arial" w:hAnsi="Arial"/>
                 <w:b w:val="0"/>
-                <w:i w:val="0"/>
+                <w:i w:val="1"/>
                 <w:smallCaps w:val="0"/>
                 <w:strike w:val="0"/>
                 <w:color w:val="000000"/>
@@ -3588,7 +3588,7 @@
             <w:rPr>
               <w:rFonts w:ascii="Arial" w:cs="Arial" w:eastAsia="Arial" w:hAnsi="Arial"/>
               <w:b w:val="0"/>
-              <w:i w:val="0"/>
+              <w:i w:val="1"/>
               <w:smallCaps w:val="0"/>
               <w:strike w:val="0"/>
               <w:color w:val="000000"/>
@@ -3604,7 +3604,7 @@
               <w:rPr>
                 <w:rFonts w:ascii="Arial" w:cs="Arial" w:eastAsia="Arial" w:hAnsi="Arial"/>
                 <w:b w:val="0"/>
-                <w:i w:val="0"/>
+                <w:i w:val="1"/>
                 <w:smallCaps w:val="0"/>
                 <w:strike w:val="0"/>
                 <w:color w:val="000000"/>
@@ -3637,7 +3637,7 @@
             <w:rPr>
               <w:rFonts w:ascii="Arial" w:cs="Arial" w:eastAsia="Arial" w:hAnsi="Arial"/>
               <w:b w:val="0"/>
-              <w:i w:val="0"/>
+              <w:i w:val="1"/>
               <w:smallCaps w:val="0"/>
               <w:strike w:val="0"/>
               <w:color w:val="000000"/>
@@ -3653,7 +3653,7 @@
               <w:rPr>
                 <w:rFonts w:ascii="Arial" w:cs="Arial" w:eastAsia="Arial" w:hAnsi="Arial"/>
                 <w:b w:val="0"/>
-                <w:i w:val="0"/>
+                <w:i w:val="1"/>
                 <w:smallCaps w:val="0"/>
                 <w:strike w:val="0"/>
                 <w:color w:val="000000"/>
@@ -3664,7 +3664,7 @@
                 <w:vertAlign w:val="baseline"/>
                 <w:rtl w:val="0"/>
               </w:rPr>
-              <w:t xml:space="preserve">Table of Machine learning models results</w:t>
+              <w:t xml:space="preserve">Table of Machine learning models results for Plastic capita waste and continent</w:t>
               <w:tab/>
               <w:t xml:space="preserve">20</w:t>
             </w:r>
@@ -6451,7 +6451,7 @@
           <wp:inline distB="114300" distT="114300" distL="114300" distR="114300">
             <wp:extent cx="5731200" cy="4292600"/>
             <wp:effectExtent b="0" l="0" r="0" t="0"/>
-            <wp:docPr id="11" name="image10.png"/>
+            <wp:docPr id="4" name="image10.png"/>
             <a:graphic>
               <a:graphicData uri="http://schemas.openxmlformats.org/drawingml/2006/picture">
                 <pic:pic>
@@ -9294,12 +9294,12 @@
           <wp:inline distB="114300" distT="114300" distL="114300" distR="114300">
             <wp:extent cx="5538788" cy="691181"/>
             <wp:effectExtent b="0" l="0" r="0" t="0"/>
-            <wp:docPr id="6" name="image6.png"/>
+            <wp:docPr id="15" name="image3.png"/>
             <a:graphic>
               <a:graphicData uri="http://schemas.openxmlformats.org/drawingml/2006/picture">
                 <pic:pic>
                   <pic:nvPicPr>
-                    <pic:cNvPr id="0" name="image6.png"/>
+                    <pic:cNvPr id="0" name="image3.png"/>
                     <pic:cNvPicPr preferRelativeResize="0"/>
                   </pic:nvPicPr>
                   <pic:blipFill>
@@ -9395,7 +9395,286 @@
         <w:rPr>
           <w:rtl w:val="0"/>
         </w:rPr>
-        <w:t xml:space="preserve">The dataset has 0 duplicated values but it has the following missing values for a total of </w:t>
+        <w:t xml:space="preserve">The dataset has zero duplicated values:</w:t>
+      </w:r>
+    </w:p>
+    <w:p>
+      <w:pPr>
+        <w:jc w:val="both"/>
+        <w:rPr/>
+      </w:pPr>
+      <w:r>
+        <w:rPr>
+          <w:rtl w:val="0"/>
+        </w:rPr>
+      </w:r>
+    </w:p>
+    <w:p>
+      <w:pPr>
+        <w:jc w:val="both"/>
+        <w:rPr/>
+      </w:pPr>
+      <w:r>
+        <w:rPr>
+          <w:rtl w:val="0"/>
+        </w:rPr>
+      </w:r>
+    </w:p>
+    <w:p>
+      <w:pPr>
+        <w:jc w:val="both"/>
+        <w:rPr/>
+      </w:pPr>
+      <w:r>
+        <w:rPr/>
+        <w:drawing>
+          <wp:inline distB="114300" distT="114300" distL="114300" distR="114300">
+            <wp:extent cx="5731200" cy="381000"/>
+            <wp:effectExtent b="0" l="0" r="0" t="0"/>
+            <wp:docPr id="7" name="image16.png"/>
+            <a:graphic>
+              <a:graphicData uri="http://schemas.openxmlformats.org/drawingml/2006/picture">
+                <pic:pic>
+                  <pic:nvPicPr>
+                    <pic:cNvPr id="0" name="image16.png"/>
+                    <pic:cNvPicPr preferRelativeResize="0"/>
+                  </pic:nvPicPr>
+                  <pic:blipFill>
+                    <a:blip r:embed="rId11"/>
+                    <a:srcRect b="0" l="0" r="0" t="0"/>
+                    <a:stretch>
+                      <a:fillRect/>
+                    </a:stretch>
+                  </pic:blipFill>
+                  <pic:spPr>
+                    <a:xfrm>
+                      <a:off x="0" y="0"/>
+                      <a:ext cx="5731200" cy="381000"/>
+                    </a:xfrm>
+                    <a:prstGeom prst="rect"/>
+                    <a:ln/>
+                  </pic:spPr>
+                </pic:pic>
+              </a:graphicData>
+            </a:graphic>
+          </wp:inline>
+        </w:drawing>
+      </w:r>
+      <w:r>
+        <w:rPr>
+          <w:rtl w:val="0"/>
+        </w:rPr>
+      </w:r>
+    </w:p>
+    <w:p>
+      <w:pPr>
+        <w:jc w:val="both"/>
+        <w:rPr/>
+      </w:pPr>
+      <w:r>
+        <w:rPr>
+          <w:rtl w:val="0"/>
+        </w:rPr>
+      </w:r>
+    </w:p>
+    <w:p>
+      <w:pPr>
+        <w:jc w:val="both"/>
+        <w:rPr/>
+      </w:pPr>
+      <w:r>
+        <w:rPr>
+          <w:rtl w:val="0"/>
+        </w:rPr>
+      </w:r>
+    </w:p>
+    <w:p>
+      <w:pPr>
+        <w:pStyle w:val="Heading3"/>
+        <w:jc w:val="right"/>
+        <w:rPr/>
+      </w:pPr>
+      <w:bookmarkStart w:colFirst="0" w:colLast="0" w:name="_gg5f78jq1cfz" w:id="21"/>
+      <w:bookmarkEnd w:id="21"/>
+      <w:r>
+        <w:rPr>
+          <w:i w:val="1"/>
+          <w:sz w:val="18"/>
+          <w:szCs w:val="18"/>
+          <w:rtl w:val="0"/>
+        </w:rPr>
+        <w:t xml:space="preserve">Image of the code of duplicated values</w:t>
+      </w:r>
+      <w:r>
+        <w:rPr>
+          <w:rtl w:val="0"/>
+        </w:rPr>
+      </w:r>
+    </w:p>
+    <w:p>
+      <w:pPr>
+        <w:jc w:val="both"/>
+        <w:rPr/>
+      </w:pPr>
+      <w:r>
+        <w:rPr>
+          <w:rtl w:val="0"/>
+        </w:rPr>
+      </w:r>
+    </w:p>
+    <w:p>
+      <w:pPr>
+        <w:jc w:val="both"/>
+        <w:rPr/>
+      </w:pPr>
+      <w:r>
+        <w:rPr>
+          <w:rtl w:val="0"/>
+        </w:rPr>
+      </w:r>
+    </w:p>
+    <w:p>
+      <w:pPr>
+        <w:jc w:val="both"/>
+        <w:rPr/>
+      </w:pPr>
+      <w:r>
+        <w:rPr>
+          <w:rtl w:val="0"/>
+        </w:rPr>
+      </w:r>
+    </w:p>
+    <w:p>
+      <w:pPr>
+        <w:jc w:val="both"/>
+        <w:rPr/>
+      </w:pPr>
+      <w:r>
+        <w:rPr>
+          <w:rtl w:val="0"/>
+        </w:rPr>
+      </w:r>
+    </w:p>
+    <w:p>
+      <w:pPr>
+        <w:jc w:val="both"/>
+        <w:rPr/>
+      </w:pPr>
+      <w:r>
+        <w:rPr>
+          <w:rtl w:val="0"/>
+        </w:rPr>
+      </w:r>
+    </w:p>
+    <w:p>
+      <w:pPr>
+        <w:jc w:val="both"/>
+        <w:rPr/>
+      </w:pPr>
+      <w:r>
+        <w:rPr>
+          <w:rtl w:val="0"/>
+        </w:rPr>
+      </w:r>
+    </w:p>
+    <w:p>
+      <w:pPr>
+        <w:jc w:val="both"/>
+        <w:rPr/>
+      </w:pPr>
+      <w:r>
+        <w:rPr>
+          <w:rtl w:val="0"/>
+        </w:rPr>
+      </w:r>
+    </w:p>
+    <w:p>
+      <w:pPr>
+        <w:jc w:val="both"/>
+        <w:rPr/>
+      </w:pPr>
+      <w:r>
+        <w:rPr>
+          <w:rtl w:val="0"/>
+        </w:rPr>
+      </w:r>
+    </w:p>
+    <w:p>
+      <w:pPr>
+        <w:jc w:val="both"/>
+        <w:rPr/>
+      </w:pPr>
+      <w:r>
+        <w:rPr>
+          <w:rtl w:val="0"/>
+        </w:rPr>
+      </w:r>
+    </w:p>
+    <w:p>
+      <w:pPr>
+        <w:jc w:val="both"/>
+        <w:rPr/>
+      </w:pPr>
+      <w:r>
+        <w:rPr>
+          <w:rtl w:val="0"/>
+        </w:rPr>
+      </w:r>
+    </w:p>
+    <w:p>
+      <w:pPr>
+        <w:jc w:val="both"/>
+        <w:rPr/>
+      </w:pPr>
+      <w:r>
+        <w:rPr>
+          <w:rtl w:val="0"/>
+        </w:rPr>
+      </w:r>
+    </w:p>
+    <w:p>
+      <w:pPr>
+        <w:jc w:val="both"/>
+        <w:rPr/>
+      </w:pPr>
+      <w:r>
+        <w:rPr>
+          <w:rtl w:val="0"/>
+        </w:rPr>
+      </w:r>
+    </w:p>
+    <w:p>
+      <w:pPr>
+        <w:jc w:val="both"/>
+        <w:rPr/>
+      </w:pPr>
+      <w:r>
+        <w:rPr>
+          <w:rtl w:val="0"/>
+        </w:rPr>
+      </w:r>
+    </w:p>
+    <w:p>
+      <w:pPr>
+        <w:jc w:val="both"/>
+        <w:rPr/>
+      </w:pPr>
+      <w:r>
+        <w:rPr>
+          <w:rtl w:val="0"/>
+        </w:rPr>
+      </w:r>
+    </w:p>
+    <w:p>
+      <w:pPr>
+        <w:jc w:val="both"/>
+        <w:rPr/>
+      </w:pPr>
+      <w:r>
+        <w:rPr>
+          <w:rtl w:val="0"/>
+        </w:rPr>
+        <w:t xml:space="preserve">However it has the following missing values for a total of </w:t>
       </w:r>
       <w:r>
         <w:rPr>
@@ -10326,8 +10605,8 @@
         <w:jc w:val="right"/>
         <w:rPr/>
       </w:pPr>
-      <w:bookmarkStart w:colFirst="0" w:colLast="0" w:name="_xgcxt5j3h0g9" w:id="21"/>
-      <w:bookmarkEnd w:id="21"/>
+      <w:bookmarkStart w:colFirst="0" w:colLast="0" w:name="_xgcxt5j3h0g9" w:id="22"/>
+      <w:bookmarkEnd w:id="22"/>
       <w:r>
         <w:rPr>
           <w:rtl w:val="0"/>
@@ -10344,8 +10623,8 @@
           <w:szCs w:val="18"/>
         </w:rPr>
       </w:pPr>
-      <w:bookmarkStart w:colFirst="0" w:colLast="0" w:name="_uhedp1y9tbj" w:id="22"/>
-      <w:bookmarkEnd w:id="22"/>
+      <w:bookmarkStart w:colFirst="0" w:colLast="0" w:name="_uhedp1y9tbj" w:id="23"/>
+      <w:bookmarkEnd w:id="23"/>
       <w:r>
         <w:rPr>
           <w:i w:val="1"/>
@@ -10431,16 +10710,16 @@
           <wp:inline distB="114300" distT="114300" distL="114300" distR="114300">
             <wp:extent cx="5731200" cy="2743200"/>
             <wp:effectExtent b="0" l="0" r="0" t="0"/>
-            <wp:docPr id="4" name="image1.png"/>
+            <wp:docPr id="13" name="image14.png"/>
             <a:graphic>
               <a:graphicData uri="http://schemas.openxmlformats.org/drawingml/2006/picture">
                 <pic:pic>
                   <pic:nvPicPr>
-                    <pic:cNvPr id="0" name="image1.png"/>
+                    <pic:cNvPr id="0" name="image14.png"/>
                     <pic:cNvPicPr preferRelativeResize="0"/>
                   </pic:nvPicPr>
                   <pic:blipFill>
-                    <a:blip r:embed="rId11"/>
+                    <a:blip r:embed="rId12"/>
                     <a:srcRect b="0" l="0" r="0" t="0"/>
                     <a:stretch>
                       <a:fillRect/>
@@ -10487,8 +10766,8 @@
           <w:szCs w:val="18"/>
         </w:rPr>
       </w:pPr>
-      <w:bookmarkStart w:colFirst="0" w:colLast="0" w:name="_dtdfmn7fxhfc" w:id="23"/>
-      <w:bookmarkEnd w:id="23"/>
+      <w:bookmarkStart w:colFirst="0" w:colLast="0" w:name="_dtdfmn7fxhfc" w:id="24"/>
+      <w:bookmarkEnd w:id="24"/>
       <w:r>
         <w:rPr>
           <w:i w:val="1"/>
@@ -10567,16 +10846,16 @@
           <wp:inline distB="114300" distT="114300" distL="114300" distR="114300">
             <wp:extent cx="4274360" cy="4007212"/>
             <wp:effectExtent b="0" l="0" r="0" t="0"/>
-            <wp:docPr id="17" name="image11.png"/>
+            <wp:docPr id="6" name="image22.png"/>
             <a:graphic>
               <a:graphicData uri="http://schemas.openxmlformats.org/drawingml/2006/picture">
                 <pic:pic>
                   <pic:nvPicPr>
-                    <pic:cNvPr id="0" name="image11.png"/>
+                    <pic:cNvPr id="0" name="image22.png"/>
                     <pic:cNvPicPr preferRelativeResize="0"/>
                   </pic:nvPicPr>
                   <pic:blipFill>
-                    <a:blip r:embed="rId12"/>
+                    <a:blip r:embed="rId13"/>
                     <a:srcRect b="0" l="0" r="0" t="0"/>
                     <a:stretch>
                       <a:fillRect/>
@@ -10623,8 +10902,8 @@
           <w:szCs w:val="18"/>
         </w:rPr>
       </w:pPr>
-      <w:bookmarkStart w:colFirst="0" w:colLast="0" w:name="_3y98ej49z0c8" w:id="24"/>
-      <w:bookmarkEnd w:id="24"/>
+      <w:bookmarkStart w:colFirst="0" w:colLast="0" w:name="_3y98ej49z0c8" w:id="25"/>
+      <w:bookmarkEnd w:id="25"/>
       <w:r>
         <w:rPr>
           <w:i w:val="1"/>
@@ -10699,16 +10978,16 @@
           <wp:inline distB="114300" distT="114300" distL="114300" distR="114300">
             <wp:extent cx="6219825" cy="3059963"/>
             <wp:effectExtent b="0" l="0" r="0" t="0"/>
-            <wp:docPr id="9" name="image20.png"/>
+            <wp:docPr id="18" name="image18.png"/>
             <a:graphic>
               <a:graphicData uri="http://schemas.openxmlformats.org/drawingml/2006/picture">
                 <pic:pic>
                   <pic:nvPicPr>
-                    <pic:cNvPr id="0" name="image20.png"/>
+                    <pic:cNvPr id="0" name="image18.png"/>
                     <pic:cNvPicPr preferRelativeResize="0"/>
                   </pic:nvPicPr>
                   <pic:blipFill>
-                    <a:blip r:embed="rId13"/>
+                    <a:blip r:embed="rId14"/>
                     <a:srcRect b="0" l="0" r="0" t="0"/>
                     <a:stretch>
                       <a:fillRect/>
@@ -10755,8 +11034,8 @@
           <w:szCs w:val="18"/>
         </w:rPr>
       </w:pPr>
-      <w:bookmarkStart w:colFirst="0" w:colLast="0" w:name="_njnfhfn8jlem" w:id="25"/>
-      <w:bookmarkEnd w:id="25"/>
+      <w:bookmarkStart w:colFirst="0" w:colLast="0" w:name="_njnfhfn8jlem" w:id="26"/>
+      <w:bookmarkEnd w:id="26"/>
       <w:r>
         <w:rPr>
           <w:i w:val="1"/>
@@ -10800,238 +11079,8 @@
           <w:u w:val="single"/>
         </w:rPr>
       </w:pPr>
-      <w:bookmarkStart w:colFirst="0" w:colLast="0" w:name="_qzacov9928rc" w:id="26"/>
-      <w:bookmarkEnd w:id="26"/>
-      <w:r>
-        <w:rPr>
-          <w:rtl w:val="0"/>
-        </w:rPr>
-      </w:r>
-    </w:p>
-    <w:p>
-      <w:pPr>
-        <w:rPr/>
-      </w:pPr>
-      <w:r>
-        <w:rPr>
-          <w:rtl w:val="0"/>
-        </w:rPr>
-      </w:r>
-    </w:p>
-    <w:p>
-      <w:pPr>
-        <w:rPr/>
-      </w:pPr>
-      <w:r>
-        <w:rPr>
-          <w:rtl w:val="0"/>
-        </w:rPr>
-      </w:r>
-    </w:p>
-    <w:p>
-      <w:pPr>
-        <w:rPr/>
-      </w:pPr>
-      <w:r>
-        <w:rPr>
-          <w:rtl w:val="0"/>
-        </w:rPr>
-      </w:r>
-    </w:p>
-    <w:p>
-      <w:pPr>
-        <w:rPr/>
-      </w:pPr>
-      <w:r>
-        <w:rPr>
-          <w:rtl w:val="0"/>
-        </w:rPr>
-      </w:r>
-    </w:p>
-    <w:p>
-      <w:pPr>
-        <w:rPr/>
-      </w:pPr>
-      <w:r>
-        <w:rPr>
-          <w:rtl w:val="0"/>
-        </w:rPr>
-      </w:r>
-    </w:p>
-    <w:p>
-      <w:pPr>
-        <w:rPr/>
-      </w:pPr>
-      <w:r>
-        <w:rPr>
-          <w:rtl w:val="0"/>
-        </w:rPr>
-      </w:r>
-    </w:p>
-    <w:p>
-      <w:pPr>
-        <w:rPr/>
-      </w:pPr>
-      <w:r>
-        <w:rPr>
-          <w:rtl w:val="0"/>
-        </w:rPr>
-      </w:r>
-    </w:p>
-    <w:p>
-      <w:pPr>
-        <w:rPr/>
-      </w:pPr>
-      <w:r>
-        <w:rPr>
-          <w:rtl w:val="0"/>
-        </w:rPr>
-      </w:r>
-    </w:p>
-    <w:p>
-      <w:pPr>
-        <w:rPr/>
-      </w:pPr>
-      <w:r>
-        <w:rPr>
-          <w:rtl w:val="0"/>
-        </w:rPr>
-      </w:r>
-    </w:p>
-    <w:p>
-      <w:pPr>
-        <w:rPr/>
-      </w:pPr>
-      <w:r>
-        <w:rPr>
-          <w:rtl w:val="0"/>
-        </w:rPr>
-      </w:r>
-    </w:p>
-    <w:p>
-      <w:pPr>
-        <w:rPr/>
-      </w:pPr>
-      <w:r>
-        <w:rPr>
-          <w:rtl w:val="0"/>
-        </w:rPr>
-      </w:r>
-    </w:p>
-    <w:p>
-      <w:pPr>
-        <w:rPr/>
-      </w:pPr>
-      <w:r>
-        <w:rPr>
-          <w:rtl w:val="0"/>
-        </w:rPr>
-      </w:r>
-    </w:p>
-    <w:p>
-      <w:pPr>
-        <w:rPr/>
-      </w:pPr>
-      <w:r>
-        <w:rPr>
-          <w:rtl w:val="0"/>
-        </w:rPr>
-      </w:r>
-    </w:p>
-    <w:p>
-      <w:pPr>
-        <w:rPr/>
-      </w:pPr>
-      <w:r>
-        <w:rPr>
-          <w:rtl w:val="0"/>
-        </w:rPr>
-      </w:r>
-    </w:p>
-    <w:p>
-      <w:pPr>
-        <w:rPr/>
-      </w:pPr>
-      <w:r>
-        <w:rPr>
-          <w:rtl w:val="0"/>
-        </w:rPr>
-      </w:r>
-    </w:p>
-    <w:p>
-      <w:pPr>
-        <w:rPr/>
-      </w:pPr>
-      <w:r>
-        <w:rPr>
-          <w:rtl w:val="0"/>
-        </w:rPr>
-      </w:r>
-    </w:p>
-    <w:p>
-      <w:pPr>
-        <w:rPr/>
-      </w:pPr>
-      <w:r>
-        <w:rPr>
-          <w:rtl w:val="0"/>
-        </w:rPr>
-      </w:r>
-    </w:p>
-    <w:p>
-      <w:pPr>
-        <w:rPr/>
-      </w:pPr>
-      <w:r>
-        <w:rPr>
-          <w:rtl w:val="0"/>
-        </w:rPr>
-      </w:r>
-    </w:p>
-    <w:p>
-      <w:pPr>
-        <w:rPr/>
-      </w:pPr>
-      <w:r>
-        <w:rPr>
-          <w:rtl w:val="0"/>
-        </w:rPr>
-      </w:r>
-    </w:p>
-    <w:p>
-      <w:pPr>
-        <w:rPr/>
-      </w:pPr>
-      <w:r>
-        <w:rPr>
-          <w:rtl w:val="0"/>
-        </w:rPr>
-      </w:r>
-    </w:p>
-    <w:p>
-      <w:pPr>
-        <w:rPr/>
-      </w:pPr>
-      <w:r>
-        <w:rPr>
-          <w:rtl w:val="0"/>
-        </w:rPr>
-      </w:r>
-    </w:p>
-    <w:p>
-      <w:pPr>
-        <w:rPr/>
-      </w:pPr>
-      <w:r>
-        <w:rPr>
-          <w:rtl w:val="0"/>
-        </w:rPr>
-      </w:r>
-    </w:p>
-    <w:p>
-      <w:pPr>
-        <w:rPr/>
-      </w:pPr>
+      <w:bookmarkStart w:colFirst="0" w:colLast="0" w:name="_qzacov9928rc" w:id="27"/>
+      <w:bookmarkEnd w:id="27"/>
       <w:r>
         <w:rPr>
           <w:rtl w:val="0"/>
@@ -11084,8 +11133,8 @@
         <w:jc w:val="both"/>
         <w:rPr/>
       </w:pPr>
-      <w:bookmarkStart w:colFirst="0" w:colLast="0" w:name="_p6abw4vbmy4p" w:id="27"/>
-      <w:bookmarkEnd w:id="27"/>
+      <w:bookmarkStart w:colFirst="0" w:colLast="0" w:name="_p6abw4vbmy4p" w:id="28"/>
+      <w:bookmarkEnd w:id="28"/>
       <w:r>
         <w:rPr>
           <w:b w:val="1"/>
@@ -11138,24 +11187,24 @@
         <w:pStyle w:val="Heading3"/>
         <w:rPr/>
       </w:pPr>
-      <w:bookmarkStart w:colFirst="0" w:colLast="0" w:name="_gbimc1w0009m" w:id="28"/>
-      <w:bookmarkEnd w:id="28"/>
+      <w:bookmarkStart w:colFirst="0" w:colLast="0" w:name="_gbimc1w0009m" w:id="29"/>
+      <w:bookmarkEnd w:id="29"/>
       <w:r>
         <w:rPr/>
         <w:drawing>
           <wp:inline distB="114300" distT="114300" distL="114300" distR="114300">
             <wp:extent cx="4125983" cy="3932145"/>
             <wp:effectExtent b="0" l="0" r="0" t="0"/>
-            <wp:docPr id="20" name="image4.png"/>
+            <wp:docPr id="10" name="image11.png"/>
             <a:graphic>
               <a:graphicData uri="http://schemas.openxmlformats.org/drawingml/2006/picture">
                 <pic:pic>
                   <pic:nvPicPr>
-                    <pic:cNvPr id="0" name="image4.png"/>
+                    <pic:cNvPr id="0" name="image11.png"/>
                     <pic:cNvPicPr preferRelativeResize="0"/>
                   </pic:nvPicPr>
                   <pic:blipFill>
-                    <a:blip r:embed="rId14"/>
+                    <a:blip r:embed="rId15"/>
                     <a:srcRect b="0" l="0" r="0" t="0"/>
                     <a:stretch>
                       <a:fillRect/>
@@ -11191,8 +11240,8 @@
           <w:szCs w:val="18"/>
         </w:rPr>
       </w:pPr>
-      <w:bookmarkStart w:colFirst="0" w:colLast="0" w:name="_9gmbgeb4oj12" w:id="29"/>
-      <w:bookmarkEnd w:id="29"/>
+      <w:bookmarkStart w:colFirst="0" w:colLast="0" w:name="_9gmbgeb4oj12" w:id="30"/>
+      <w:bookmarkEnd w:id="30"/>
       <w:r>
         <w:rPr>
           <w:i w:val="1"/>
@@ -11281,16 +11330,16 @@
           <wp:inline distB="114300" distT="114300" distL="114300" distR="114300">
             <wp:extent cx="3511106" cy="2797400"/>
             <wp:effectExtent b="0" l="0" r="0" t="0"/>
-            <wp:docPr id="18" name="image16.png"/>
+            <wp:docPr id="8" name="image12.png"/>
             <a:graphic>
               <a:graphicData uri="http://schemas.openxmlformats.org/drawingml/2006/picture">
                 <pic:pic>
                   <pic:nvPicPr>
-                    <pic:cNvPr id="0" name="image16.png"/>
+                    <pic:cNvPr id="0" name="image12.png"/>
                     <pic:cNvPicPr preferRelativeResize="0"/>
                   </pic:nvPicPr>
                   <pic:blipFill>
-                    <a:blip r:embed="rId15"/>
+                    <a:blip r:embed="rId16"/>
                     <a:srcRect b="0" l="0" r="0" t="0"/>
                     <a:stretch>
                       <a:fillRect/>
@@ -11326,8 +11375,8 @@
           <w:szCs w:val="16"/>
         </w:rPr>
       </w:pPr>
-      <w:bookmarkStart w:colFirst="0" w:colLast="0" w:name="_uomn8wokwy6w" w:id="30"/>
-      <w:bookmarkEnd w:id="30"/>
+      <w:bookmarkStart w:colFirst="0" w:colLast="0" w:name="_uomn8wokwy6w" w:id="31"/>
+      <w:bookmarkEnd w:id="31"/>
       <w:r>
         <w:rPr>
           <w:i w:val="1"/>
@@ -11383,16 +11432,16 @@
           <wp:inline distB="114300" distT="114300" distL="114300" distR="114300">
             <wp:extent cx="3776663" cy="3321881"/>
             <wp:effectExtent b="0" l="0" r="0" t="0"/>
-            <wp:docPr id="19" name="image14.png"/>
+            <wp:docPr id="9" name="image13.png"/>
             <a:graphic>
               <a:graphicData uri="http://schemas.openxmlformats.org/drawingml/2006/picture">
                 <pic:pic>
                   <pic:nvPicPr>
-                    <pic:cNvPr id="0" name="image14.png"/>
+                    <pic:cNvPr id="0" name="image13.png"/>
                     <pic:cNvPicPr preferRelativeResize="0"/>
                   </pic:nvPicPr>
                   <pic:blipFill>
-                    <a:blip r:embed="rId16"/>
+                    <a:blip r:embed="rId17"/>
                     <a:srcRect b="0" l="0" r="0" t="0"/>
                     <a:stretch>
                       <a:fillRect/>
@@ -11427,8 +11476,8 @@
           <w:i w:val="1"/>
         </w:rPr>
       </w:pPr>
-      <w:bookmarkStart w:colFirst="0" w:colLast="0" w:name="_nvuvh46w628b" w:id="31"/>
-      <w:bookmarkEnd w:id="31"/>
+      <w:bookmarkStart w:colFirst="0" w:colLast="0" w:name="_nvuvh46w628b" w:id="32"/>
+      <w:bookmarkEnd w:id="32"/>
       <w:r>
         <w:rPr>
           <w:rtl w:val="0"/>
@@ -11459,8 +11508,8 @@
           <w:szCs w:val="18"/>
         </w:rPr>
       </w:pPr>
-      <w:bookmarkStart w:colFirst="0" w:colLast="0" w:name="_lqu5x17cxco2" w:id="32"/>
-      <w:bookmarkEnd w:id="32"/>
+      <w:bookmarkStart w:colFirst="0" w:colLast="0" w:name="_lqu5x17cxco2" w:id="33"/>
+      <w:bookmarkEnd w:id="33"/>
       <w:r>
         <w:rPr>
           <w:rtl w:val="0"/>
@@ -11476,8 +11525,8 @@
           <w:szCs w:val="18"/>
         </w:rPr>
       </w:pPr>
-      <w:bookmarkStart w:colFirst="0" w:colLast="0" w:name="_hlsizvapa472" w:id="33"/>
-      <w:bookmarkEnd w:id="33"/>
+      <w:bookmarkStart w:colFirst="0" w:colLast="0" w:name="_hlsizvapa472" w:id="34"/>
+      <w:bookmarkEnd w:id="34"/>
       <w:r>
         <w:rPr>
           <w:rtl w:val="0"/>
@@ -11496,8 +11545,8 @@
           <w:u w:val="single"/>
         </w:rPr>
       </w:pPr>
-      <w:bookmarkStart w:colFirst="0" w:colLast="0" w:name="_485wmeaak5xk" w:id="34"/>
-      <w:bookmarkEnd w:id="34"/>
+      <w:bookmarkStart w:colFirst="0" w:colLast="0" w:name="_485wmeaak5xk" w:id="35"/>
+      <w:bookmarkEnd w:id="35"/>
       <w:r>
         <w:rPr>
           <w:rtl w:val="0"/>
@@ -11516,8 +11565,8 @@
           <w:u w:val="single"/>
         </w:rPr>
       </w:pPr>
-      <w:bookmarkStart w:colFirst="0" w:colLast="0" w:name="_3b9rx5gssm1q" w:id="35"/>
-      <w:bookmarkEnd w:id="35"/>
+      <w:bookmarkStart w:colFirst="0" w:colLast="0" w:name="_3b9rx5gssm1q" w:id="36"/>
+      <w:bookmarkEnd w:id="36"/>
       <w:r>
         <w:rPr>
           <w:b w:val="1"/>
@@ -11530,16 +11579,16 @@
           <wp:inline distB="114300" distT="114300" distL="114300" distR="114300">
             <wp:extent cx="3753993" cy="3323360"/>
             <wp:effectExtent b="0" l="0" r="0" t="0"/>
-            <wp:docPr id="5" name="image21.png"/>
+            <wp:docPr id="14" name="image9.png"/>
             <a:graphic>
               <a:graphicData uri="http://schemas.openxmlformats.org/drawingml/2006/picture">
                 <pic:pic>
                   <pic:nvPicPr>
-                    <pic:cNvPr id="0" name="image21.png"/>
+                    <pic:cNvPr id="0" name="image9.png"/>
                     <pic:cNvPicPr preferRelativeResize="0"/>
                   </pic:nvPicPr>
                   <pic:blipFill>
-                    <a:blip r:embed="rId17"/>
+                    <a:blip r:embed="rId18"/>
                     <a:srcRect b="0" l="0" r="0" t="0"/>
                     <a:stretch>
                       <a:fillRect/>
@@ -11577,8 +11626,8 @@
           <w:u w:val="single"/>
         </w:rPr>
       </w:pPr>
-      <w:bookmarkStart w:colFirst="0" w:colLast="0" w:name="_v5s5787mi3du" w:id="36"/>
-      <w:bookmarkEnd w:id="36"/>
+      <w:bookmarkStart w:colFirst="0" w:colLast="0" w:name="_v5s5787mi3du" w:id="37"/>
+      <w:bookmarkEnd w:id="37"/>
       <w:r>
         <w:rPr>
           <w:rtl w:val="0"/>
@@ -11595,8 +11644,8 @@
           <w:szCs w:val="18"/>
         </w:rPr>
       </w:pPr>
-      <w:bookmarkStart w:colFirst="0" w:colLast="0" w:name="_3l7fwn96cqik" w:id="37"/>
-      <w:bookmarkEnd w:id="37"/>
+      <w:bookmarkStart w:colFirst="0" w:colLast="0" w:name="_3l7fwn96cqik" w:id="38"/>
+      <w:bookmarkEnd w:id="38"/>
       <w:r>
         <w:rPr>
           <w:i w:val="1"/>
@@ -11619,8 +11668,8 @@
           <w:u w:val="single"/>
         </w:rPr>
       </w:pPr>
-      <w:bookmarkStart w:colFirst="0" w:colLast="0" w:name="_kceoboqwydhw" w:id="38"/>
-      <w:bookmarkEnd w:id="38"/>
+      <w:bookmarkStart w:colFirst="0" w:colLast="0" w:name="_kceoboqwydhw" w:id="39"/>
+      <w:bookmarkEnd w:id="39"/>
       <w:r>
         <w:rPr>
           <w:rtl w:val="0"/>
@@ -11639,8 +11688,8 @@
           <w:u w:val="single"/>
         </w:rPr>
       </w:pPr>
-      <w:bookmarkStart w:colFirst="0" w:colLast="0" w:name="_lalonnb1gulx" w:id="39"/>
-      <w:bookmarkEnd w:id="39"/>
+      <w:bookmarkStart w:colFirst="0" w:colLast="0" w:name="_lalonnb1gulx" w:id="40"/>
+      <w:bookmarkEnd w:id="40"/>
       <w:r>
         <w:rPr>
           <w:rtl w:val="0"/>
@@ -11659,8 +11708,8 @@
           <w:u w:val="single"/>
         </w:rPr>
       </w:pPr>
-      <w:bookmarkStart w:colFirst="0" w:colLast="0" w:name="_kltz5pu1kx73" w:id="40"/>
-      <w:bookmarkEnd w:id="40"/>
+      <w:bookmarkStart w:colFirst="0" w:colLast="0" w:name="_kltz5pu1kx73" w:id="41"/>
+      <w:bookmarkEnd w:id="41"/>
       <w:r>
         <w:rPr>
           <w:rtl w:val="0"/>
@@ -11707,16 +11756,16 @@
           <wp:inline distB="114300" distT="114300" distL="114300" distR="114300">
             <wp:extent cx="4249050" cy="3639363"/>
             <wp:effectExtent b="0" l="0" r="0" t="0"/>
-            <wp:docPr id="2" name="image15.png"/>
+            <wp:docPr id="12" name="image20.png"/>
             <a:graphic>
               <a:graphicData uri="http://schemas.openxmlformats.org/drawingml/2006/picture">
                 <pic:pic>
                   <pic:nvPicPr>
-                    <pic:cNvPr id="0" name="image15.png"/>
+                    <pic:cNvPr id="0" name="image20.png"/>
                     <pic:cNvPicPr preferRelativeResize="0"/>
                   </pic:nvPicPr>
                   <pic:blipFill>
-                    <a:blip r:embed="rId18"/>
+                    <a:blip r:embed="rId19"/>
                     <a:srcRect b="0" l="0" r="0" t="0"/>
                     <a:stretch>
                       <a:fillRect/>
@@ -11782,8 +11831,8 @@
           <w:szCs w:val="18"/>
         </w:rPr>
       </w:pPr>
-      <w:bookmarkStart w:colFirst="0" w:colLast="0" w:name="_seaz7pd3e5tj" w:id="41"/>
-      <w:bookmarkEnd w:id="41"/>
+      <w:bookmarkStart w:colFirst="0" w:colLast="0" w:name="_seaz7pd3e5tj" w:id="42"/>
+      <w:bookmarkEnd w:id="42"/>
       <w:r>
         <w:rPr>
           <w:i w:val="1"/>
@@ -11834,7 +11883,7 @@
           <wp:inline distB="114300" distT="114300" distL="114300" distR="114300">
             <wp:extent cx="4492784" cy="3952512"/>
             <wp:effectExtent b="0" l="0" r="0" t="0"/>
-            <wp:docPr id="14" name="image19.png"/>
+            <wp:docPr id="20" name="image19.png"/>
             <a:graphic>
               <a:graphicData uri="http://schemas.openxmlformats.org/drawingml/2006/picture">
                 <pic:pic>
@@ -11843,7 +11892,7 @@
                     <pic:cNvPicPr preferRelativeResize="0"/>
                   </pic:nvPicPr>
                   <pic:blipFill>
-                    <a:blip r:embed="rId19"/>
+                    <a:blip r:embed="rId20"/>
                     <a:srcRect b="0" l="0" r="0" t="0"/>
                     <a:stretch>
                       <a:fillRect/>
@@ -11881,8 +11930,8 @@
           <w:u w:val="single"/>
         </w:rPr>
       </w:pPr>
-      <w:bookmarkStart w:colFirst="0" w:colLast="0" w:name="_kpcge5j258zt" w:id="42"/>
-      <w:bookmarkEnd w:id="42"/>
+      <w:bookmarkStart w:colFirst="0" w:colLast="0" w:name="_kpcge5j258zt" w:id="43"/>
+      <w:bookmarkEnd w:id="43"/>
       <w:r>
         <w:rPr>
           <w:i w:val="1"/>
@@ -11919,8 +11968,8 @@
           <w:u w:val="single"/>
         </w:rPr>
       </w:pPr>
-      <w:bookmarkStart w:colFirst="0" w:colLast="0" w:name="_pf1oqa7jtfpd" w:id="43"/>
-      <w:bookmarkEnd w:id="43"/>
+      <w:bookmarkStart w:colFirst="0" w:colLast="0" w:name="_pf1oqa7jtfpd" w:id="44"/>
+      <w:bookmarkEnd w:id="44"/>
       <w:r>
         <w:rPr>
           <w:b w:val="1"/>
@@ -11986,16 +12035,16 @@
           <wp:inline distB="114300" distT="114300" distL="114300" distR="114300">
             <wp:extent cx="5731200" cy="2019300"/>
             <wp:effectExtent b="0" l="0" r="0" t="0"/>
-            <wp:docPr id="13" name="image8.png"/>
+            <wp:docPr id="5" name="image4.png"/>
             <a:graphic>
               <a:graphicData uri="http://schemas.openxmlformats.org/drawingml/2006/picture">
                 <pic:pic>
                   <pic:nvPicPr>
-                    <pic:cNvPr id="0" name="image8.png"/>
+                    <pic:cNvPr id="0" name="image4.png"/>
                     <pic:cNvPicPr preferRelativeResize="0"/>
                   </pic:nvPicPr>
                   <pic:blipFill>
-                    <a:blip r:embed="rId20"/>
+                    <a:blip r:embed="rId21"/>
                     <a:srcRect b="0" l="0" r="0" t="0"/>
                     <a:stretch>
                       <a:fillRect/>
@@ -12027,8 +12076,8 @@
         <w:jc w:val="right"/>
         <w:rPr/>
       </w:pPr>
-      <w:bookmarkStart w:colFirst="0" w:colLast="0" w:name="_h9fm34vl8k6a" w:id="44"/>
-      <w:bookmarkEnd w:id="44"/>
+      <w:bookmarkStart w:colFirst="0" w:colLast="0" w:name="_h9fm34vl8k6a" w:id="45"/>
+      <w:bookmarkEnd w:id="45"/>
       <w:r>
         <w:rPr>
           <w:i w:val="1"/>
@@ -12085,16 +12134,16 @@
           <wp:inline distB="114300" distT="114300" distL="114300" distR="114300">
             <wp:extent cx="3748088" cy="3316969"/>
             <wp:effectExtent b="0" l="0" r="0" t="0"/>
-            <wp:docPr id="7" name="image13.png"/>
+            <wp:docPr id="16" name="image8.png"/>
             <a:graphic>
               <a:graphicData uri="http://schemas.openxmlformats.org/drawingml/2006/picture">
                 <pic:pic>
                   <pic:nvPicPr>
-                    <pic:cNvPr id="0" name="image13.png"/>
+                    <pic:cNvPr id="0" name="image8.png"/>
                     <pic:cNvPicPr preferRelativeResize="0"/>
                   </pic:nvPicPr>
                   <pic:blipFill>
-                    <a:blip r:embed="rId21"/>
+                    <a:blip r:embed="rId22"/>
                     <a:srcRect b="0" l="0" r="0" t="0"/>
                     <a:stretch>
                       <a:fillRect/>
@@ -12130,8 +12179,8 @@
           <w:szCs w:val="18"/>
         </w:rPr>
       </w:pPr>
-      <w:bookmarkStart w:colFirst="0" w:colLast="0" w:name="_h2mt86dsw7xb" w:id="45"/>
-      <w:bookmarkEnd w:id="45"/>
+      <w:bookmarkStart w:colFirst="0" w:colLast="0" w:name="_h2mt86dsw7xb" w:id="46"/>
+      <w:bookmarkEnd w:id="46"/>
       <w:r>
         <w:rPr>
           <w:i w:val="1"/>
@@ -12152,16 +12201,16 @@
           <wp:inline distB="114300" distT="114300" distL="114300" distR="114300">
             <wp:extent cx="3967163" cy="3455560"/>
             <wp:effectExtent b="0" l="0" r="0" t="0"/>
-            <wp:docPr id="16" name="image18.png"/>
+            <wp:docPr id="22" name="image15.png"/>
             <a:graphic>
               <a:graphicData uri="http://schemas.openxmlformats.org/drawingml/2006/picture">
                 <pic:pic>
                   <pic:nvPicPr>
-                    <pic:cNvPr id="0" name="image18.png"/>
+                    <pic:cNvPr id="0" name="image15.png"/>
                     <pic:cNvPicPr preferRelativeResize="0"/>
                   </pic:nvPicPr>
                   <pic:blipFill>
-                    <a:blip r:embed="rId22"/>
+                    <a:blip r:embed="rId23"/>
                     <a:srcRect b="0" l="0" r="0" t="0"/>
                     <a:stretch>
                       <a:fillRect/>
@@ -12193,8 +12242,8 @@
         <w:jc w:val="right"/>
         <w:rPr/>
       </w:pPr>
-      <w:bookmarkStart w:colFirst="0" w:colLast="0" w:name="_qn4ts53rdxuk" w:id="46"/>
-      <w:bookmarkEnd w:id="46"/>
+      <w:bookmarkStart w:colFirst="0" w:colLast="0" w:name="_qn4ts53rdxuk" w:id="47"/>
+      <w:bookmarkEnd w:id="47"/>
       <w:r>
         <w:rPr>
           <w:i w:val="1"/>
@@ -12232,8 +12281,8 @@
           <w:u w:val="single"/>
         </w:rPr>
       </w:pPr>
-      <w:bookmarkStart w:colFirst="0" w:colLast="0" w:name="_5zpmzakch4q0" w:id="47"/>
-      <w:bookmarkEnd w:id="47"/>
+      <w:bookmarkStart w:colFirst="0" w:colLast="0" w:name="_5zpmzakch4q0" w:id="48"/>
+      <w:bookmarkEnd w:id="48"/>
       <w:r>
         <w:rPr>
           <w:b w:val="1"/>
@@ -12246,16 +12295,16 @@
           <wp:inline distB="114300" distT="114300" distL="114300" distR="114300">
             <wp:extent cx="3586163" cy="3104301"/>
             <wp:effectExtent b="0" l="0" r="0" t="0"/>
-            <wp:docPr id="8" name="image5.png"/>
+            <wp:docPr id="17" name="image2.png"/>
             <a:graphic>
               <a:graphicData uri="http://schemas.openxmlformats.org/drawingml/2006/picture">
                 <pic:pic>
                   <pic:nvPicPr>
-                    <pic:cNvPr id="0" name="image5.png"/>
+                    <pic:cNvPr id="0" name="image2.png"/>
                     <pic:cNvPicPr preferRelativeResize="0"/>
                   </pic:nvPicPr>
                   <pic:blipFill>
-                    <a:blip r:embed="rId23"/>
+                    <a:blip r:embed="rId24"/>
                     <a:srcRect b="0" l="0" r="0" t="0"/>
                     <a:stretch>
                       <a:fillRect/>
@@ -12287,8 +12336,8 @@
         <w:jc w:val="right"/>
         <w:rPr/>
       </w:pPr>
-      <w:bookmarkStart w:colFirst="0" w:colLast="0" w:name="_wzemhjcg46n0" w:id="48"/>
-      <w:bookmarkEnd w:id="48"/>
+      <w:bookmarkStart w:colFirst="0" w:colLast="0" w:name="_wzemhjcg46n0" w:id="49"/>
+      <w:bookmarkEnd w:id="49"/>
       <w:r>
         <w:rPr>
           <w:i w:val="1"/>
@@ -12316,8 +12365,8 @@
           <w:u w:val="single"/>
         </w:rPr>
       </w:pPr>
-      <w:bookmarkStart w:colFirst="0" w:colLast="0" w:name="_twmi4ey1tgck" w:id="49"/>
-      <w:bookmarkEnd w:id="49"/>
+      <w:bookmarkStart w:colFirst="0" w:colLast="0" w:name="_twmi4ey1tgck" w:id="50"/>
+      <w:bookmarkEnd w:id="50"/>
       <w:r>
         <w:rPr>
           <w:rtl w:val="0"/>
@@ -12336,8 +12385,8 @@
           <w:u w:val="single"/>
         </w:rPr>
       </w:pPr>
-      <w:bookmarkStart w:colFirst="0" w:colLast="0" w:name="_bnyhm5hshi18" w:id="50"/>
-      <w:bookmarkEnd w:id="50"/>
+      <w:bookmarkStart w:colFirst="0" w:colLast="0" w:name="_bnyhm5hshi18" w:id="51"/>
+      <w:bookmarkEnd w:id="51"/>
       <w:r>
         <w:rPr>
           <w:rtl w:val="0"/>
@@ -12375,16 +12424,16 @@
           <wp:inline distB="114300" distT="114300" distL="114300" distR="114300">
             <wp:extent cx="5731200" cy="2374900"/>
             <wp:effectExtent b="0" l="0" r="0" t="0"/>
-            <wp:docPr id="15" name="image2.png"/>
+            <wp:docPr id="21" name="image21.png"/>
             <a:graphic>
               <a:graphicData uri="http://schemas.openxmlformats.org/drawingml/2006/picture">
                 <pic:pic>
                   <pic:nvPicPr>
-                    <pic:cNvPr id="0" name="image2.png"/>
+                    <pic:cNvPr id="0" name="image21.png"/>
                     <pic:cNvPicPr preferRelativeResize="0"/>
                   </pic:nvPicPr>
                   <pic:blipFill>
-                    <a:blip r:embed="rId24"/>
+                    <a:blip r:embed="rId25"/>
                     <a:srcRect b="0" l="0" r="0" t="0"/>
                     <a:stretch>
                       <a:fillRect/>
@@ -12420,8 +12469,8 @@
           <w:szCs w:val="18"/>
         </w:rPr>
       </w:pPr>
-      <w:bookmarkStart w:colFirst="0" w:colLast="0" w:name="_z59efeaj1pj4" w:id="51"/>
-      <w:bookmarkEnd w:id="51"/>
+      <w:bookmarkStart w:colFirst="0" w:colLast="0" w:name="_z59efeaj1pj4" w:id="52"/>
+      <w:bookmarkEnd w:id="52"/>
       <w:r>
         <w:rPr>
           <w:i w:val="1"/>
@@ -12453,8 +12502,8 @@
           <w:u w:val="single"/>
         </w:rPr>
       </w:pPr>
-      <w:bookmarkStart w:colFirst="0" w:colLast="0" w:name="_bgrh7b1wjk4f" w:id="52"/>
-      <w:bookmarkEnd w:id="52"/>
+      <w:bookmarkStart w:colFirst="0" w:colLast="0" w:name="_bgrh7b1wjk4f" w:id="53"/>
+      <w:bookmarkEnd w:id="53"/>
       <w:r>
         <w:rPr>
           <w:rtl w:val="0"/>
@@ -12482,8 +12531,8 @@
           <w:u w:val="single"/>
         </w:rPr>
       </w:pPr>
-      <w:bookmarkStart w:colFirst="0" w:colLast="0" w:name="_3npki8qkdyb3" w:id="53"/>
-      <w:bookmarkEnd w:id="53"/>
+      <w:bookmarkStart w:colFirst="0" w:colLast="0" w:name="_3npki8qkdyb3" w:id="54"/>
+      <w:bookmarkEnd w:id="54"/>
       <w:r>
         <w:rPr>
           <w:b w:val="1"/>
@@ -12509,7 +12558,7 @@
         <w:rPr>
           <w:rtl w:val="0"/>
         </w:rPr>
-        <w:t xml:space="preserve">The clean dataset is now ready to be tested with Machine learning models. The target variable is “Capita plastic Waste” due to the domain nature. To see which input variables are a good fit for the machine learning accuracy it has been checked with a correlation matrix in this relationship. </w:t>
+        <w:t xml:space="preserve">The clean dataset is now ready to be tested with Machine learning models. The target variable is “Capita plastic Waste” due to the domain nature. To see which input variables align well for the machine learning accuracy it has been utilised the correlation matrix to examine their relationship. </w:t>
       </w:r>
       <w:r>
         <w:rPr>
@@ -12518,7 +12567,7 @@
           <w:highlight w:val="white"/>
           <w:rtl w:val="0"/>
         </w:rPr>
-        <w:t xml:space="preserve">Positive values closer to 1 indicate a strong positive linear relationship, negative values closer to -1 indicate a strong negative linear relationship, and values closer to 0 indicate a weaker or no linear relationship. This helps understand how strong the correlation is and this is crucial for the modelling, in particular to identify factors or features inside the dataset</w:t>
+        <w:t xml:space="preserve">Positive values closer to 1 indicate a strong positive linear relationship, negative values closer to -1 indicate a strong negative linear relationship, and values closer to 0 indicate a weaker or no linear relationship. This helps understand how strong the correlation is and this is crucial for the modelling, in particular to identify factors or features inside the dataset.</w:t>
       </w:r>
     </w:p>
     <w:p>
@@ -12538,6 +12587,7 @@
     <w:p>
       <w:pPr>
         <w:pStyle w:val="Heading1"/>
+        <w:ind w:left="1440" w:firstLine="0"/>
         <w:jc w:val="both"/>
         <w:rPr>
           <w:b w:val="1"/>
@@ -12547,8 +12597,8 @@
           <w:u w:val="single"/>
         </w:rPr>
       </w:pPr>
-      <w:bookmarkStart w:colFirst="0" w:colLast="0" w:name="_trz9owgcjxjx" w:id="54"/>
-      <w:bookmarkEnd w:id="54"/>
+      <w:bookmarkStart w:colFirst="0" w:colLast="0" w:name="_trz9owgcjxjx" w:id="55"/>
+      <w:bookmarkEnd w:id="55"/>
       <w:r>
         <w:rPr>
           <w:b w:val="1"/>
@@ -12561,16 +12611,16 @@
           <wp:inline distB="114300" distT="114300" distL="114300" distR="114300">
             <wp:extent cx="3817412" cy="3460387"/>
             <wp:effectExtent b="0" l="0" r="0" t="0"/>
-            <wp:docPr id="3" name="image9.png"/>
+            <wp:docPr id="2" name="image5.png"/>
             <a:graphic>
               <a:graphicData uri="http://schemas.openxmlformats.org/drawingml/2006/picture">
                 <pic:pic>
                   <pic:nvPicPr>
-                    <pic:cNvPr id="0" name="image9.png"/>
+                    <pic:cNvPr id="0" name="image5.png"/>
                     <pic:cNvPicPr preferRelativeResize="0"/>
                   </pic:nvPicPr>
                   <pic:blipFill>
-                    <a:blip r:embed="rId25"/>
+                    <a:blip r:embed="rId26"/>
                     <a:srcRect b="0" l="0" r="0" t="0"/>
                     <a:stretch>
                       <a:fillRect/>
@@ -12606,8 +12656,8 @@
           <w:szCs w:val="18"/>
         </w:rPr>
       </w:pPr>
-      <w:bookmarkStart w:colFirst="0" w:colLast="0" w:name="_88it6rw59a88" w:id="55"/>
-      <w:bookmarkEnd w:id="55"/>
+      <w:bookmarkStart w:colFirst="0" w:colLast="0" w:name="_88it6rw59a88" w:id="56"/>
+      <w:bookmarkEnd w:id="56"/>
       <w:r>
         <w:rPr>
           <w:rtl w:val="0"/>
@@ -12624,8 +12674,8 @@
           <w:szCs w:val="18"/>
         </w:rPr>
       </w:pPr>
-      <w:bookmarkStart w:colFirst="0" w:colLast="0" w:name="_fjf14nvv1z9o" w:id="56"/>
-      <w:bookmarkEnd w:id="56"/>
+      <w:bookmarkStart w:colFirst="0" w:colLast="0" w:name="_fjf14nvv1z9o" w:id="57"/>
+      <w:bookmarkEnd w:id="57"/>
       <w:r>
         <w:rPr>
           <w:i w:val="1"/>
@@ -12648,8 +12698,8 @@
           <w:u w:val="single"/>
         </w:rPr>
       </w:pPr>
-      <w:bookmarkStart w:colFirst="0" w:colLast="0" w:name="_req3kbmnlnq4" w:id="57"/>
-      <w:bookmarkEnd w:id="57"/>
+      <w:bookmarkStart w:colFirst="0" w:colLast="0" w:name="_req3kbmnlnq4" w:id="58"/>
+      <w:bookmarkEnd w:id="58"/>
       <w:r>
         <w:rPr>
           <w:rtl w:val="0"/>
@@ -12668,8 +12718,8 @@
           <w:u w:val="single"/>
         </w:rPr>
       </w:pPr>
-      <w:bookmarkStart w:colFirst="0" w:colLast="0" w:name="_p3dzwpx2h29o" w:id="58"/>
-      <w:bookmarkEnd w:id="58"/>
+      <w:bookmarkStart w:colFirst="0" w:colLast="0" w:name="_p3dzwpx2h29o" w:id="59"/>
+      <w:bookmarkEnd w:id="59"/>
       <w:r>
         <w:rPr>
           <w:rtl w:val="0"/>
@@ -12737,6 +12787,7 @@
         <w:rPr>
           <w:rtl w:val="0"/>
         </w:rPr>
+        <w:t xml:space="preserve"> </w:t>
       </w:r>
     </w:p>
     <w:p>
@@ -13855,8 +13906,8 @@
         <w:jc w:val="right"/>
         <w:rPr/>
       </w:pPr>
-      <w:bookmarkStart w:colFirst="0" w:colLast="0" w:name="_80ju2nm5s5vt" w:id="59"/>
-      <w:bookmarkEnd w:id="59"/>
+      <w:bookmarkStart w:colFirst="0" w:colLast="0" w:name="_80ju2nm5s5vt" w:id="60"/>
+      <w:bookmarkEnd w:id="60"/>
       <w:r>
         <w:rPr>
           <w:i w:val="1"/>
@@ -13884,8 +13935,8 @@
           <w:u w:val="single"/>
         </w:rPr>
       </w:pPr>
-      <w:bookmarkStart w:colFirst="0" w:colLast="0" w:name="_2x2chlmjcspy" w:id="60"/>
-      <w:bookmarkEnd w:id="60"/>
+      <w:bookmarkStart w:colFirst="0" w:colLast="0" w:name="_2x2chlmjcspy" w:id="61"/>
+      <w:bookmarkEnd w:id="61"/>
       <w:r>
         <w:rPr>
           <w:rtl w:val="0"/>
@@ -13923,16 +13974,16 @@
           <wp:inline distB="114300" distT="114300" distL="114300" distR="114300">
             <wp:extent cx="5731200" cy="927100"/>
             <wp:effectExtent b="0" l="0" r="0" t="0"/>
-            <wp:docPr id="12" name="image12.png"/>
+            <wp:docPr id="19" name="image1.png"/>
             <a:graphic>
               <a:graphicData uri="http://schemas.openxmlformats.org/drawingml/2006/picture">
                 <pic:pic>
                   <pic:nvPicPr>
-                    <pic:cNvPr id="0" name="image12.png"/>
+                    <pic:cNvPr id="0" name="image1.png"/>
                     <pic:cNvPicPr preferRelativeResize="0"/>
                   </pic:nvPicPr>
                   <pic:blipFill>
-                    <a:blip r:embed="rId26"/>
+                    <a:blip r:embed="rId27"/>
                     <a:srcRect b="0" l="0" r="0" t="0"/>
                     <a:stretch>
                       <a:fillRect/>
@@ -14301,7 +14352,7 @@
                 <w:szCs w:val="24"/>
                 <w:rtl w:val="0"/>
               </w:rPr>
-              <w:t xml:space="preserve">Random FOrest Accuracy</w:t>
+              <w:t xml:space="preserve">Random Forest Accuracy</w:t>
             </w:r>
           </w:p>
         </w:tc>
@@ -14482,8 +14533,8 @@
           <w:u w:val="single"/>
         </w:rPr>
       </w:pPr>
-      <w:bookmarkStart w:colFirst="0" w:colLast="0" w:name="_tua9ocpcp8g5" w:id="61"/>
-      <w:bookmarkEnd w:id="61"/>
+      <w:bookmarkStart w:colFirst="0" w:colLast="0" w:name="_tua9ocpcp8g5" w:id="62"/>
+      <w:bookmarkEnd w:id="62"/>
       <w:r>
         <w:rPr>
           <w:b w:val="1"/>
@@ -14535,7 +14586,7 @@
         <w:rPr>
           <w:rtl w:val="0"/>
         </w:rPr>
-        <w:t xml:space="preserve">The classification problem of predicting the plastic waste based on the continent was explored with three different splits. Decision tree and Random forest models were applied and give 100% accuracy; the model can predict the plastic waste for the continent.This outcome holds different possible solutions like:</w:t>
+        <w:t xml:space="preserve">The classification problem of predicting the plastic waste based on the continent was explored with three different splits. Decision tree and random forest models were applied and give 100% accuracy; the model can predict the plastic waste for the continent.This outcome holds different possible solutions like:</w:t>
       </w:r>
     </w:p>
     <w:p>
@@ -14581,7 +14632,7 @@
         <w:rPr>
           <w:rtl w:val="0"/>
         </w:rPr>
-        <w:t xml:space="preserve">Areas recycle solutions </w:t>
+        <w:t xml:space="preserve">Areas recycle solutions. </w:t>
       </w:r>
     </w:p>
     <w:p>
@@ -14798,7 +14849,7 @@
           <w:u w:val="single"/>
         </w:rPr>
         <w:sectPr>
-          <w:footerReference r:id="rId27" w:type="default"/>
+          <w:footerReference r:id="rId28" w:type="default"/>
           <w:pgSz w:h="16834" w:w="11909" w:orient="portrait"/>
           <w:pgMar w:bottom="566.9291338582677" w:top="566.9291338582677" w:left="1440.0000000000002" w:right="1440.0000000000002" w:header="720" w:footer="720"/>
           <w:pgNumType w:start="1"/>
@@ -14837,8 +14888,8 @@
           <w:u w:val="single"/>
         </w:rPr>
       </w:pPr>
-      <w:bookmarkStart w:colFirst="0" w:colLast="0" w:name="_pwr4tjbji9lq" w:id="62"/>
-      <w:bookmarkEnd w:id="62"/>
+      <w:bookmarkStart w:colFirst="0" w:colLast="0" w:name="_pwr4tjbji9lq" w:id="63"/>
+      <w:bookmarkEnd w:id="63"/>
       <w:r>
         <w:rPr>
           <w:b w:val="1"/>
@@ -14861,7 +14912,7 @@
           <wp:inline distB="114300" distT="114300" distL="114300" distR="114300">
             <wp:extent cx="8053388" cy="5953721"/>
             <wp:effectExtent b="0" l="0" r="0" t="0"/>
-            <wp:docPr id="21" name="image17.png"/>
+            <wp:docPr id="11" name="image17.png"/>
             <a:graphic>
               <a:graphicData uri="http://schemas.openxmlformats.org/drawingml/2006/picture">
                 <pic:pic>
@@ -14870,7 +14921,7 @@
                     <pic:cNvPicPr preferRelativeResize="0"/>
                   </pic:nvPicPr>
                   <pic:blipFill>
-                    <a:blip r:embed="rId28"/>
+                    <a:blip r:embed="rId29"/>
                     <a:srcRect b="0" l="0" r="0" t="0"/>
                     <a:stretch>
                       <a:fillRect/>
@@ -14926,8 +14977,8 @@
         <w:widowControl w:val="0"/>
         <w:rPr/>
       </w:pPr>
-      <w:bookmarkStart w:colFirst="0" w:colLast="0" w:name="_7y32apt412c3" w:id="63"/>
-      <w:bookmarkEnd w:id="63"/>
+      <w:bookmarkStart w:colFirst="0" w:colLast="0" w:name="_7y32apt412c3" w:id="64"/>
+      <w:bookmarkEnd w:id="64"/>
       <w:r>
         <w:rPr>
           <w:b w:val="1"/>
@@ -14988,8 +15039,8 @@
           <w:u w:val="single"/>
         </w:rPr>
       </w:pPr>
-      <w:bookmarkStart w:colFirst="0" w:colLast="0" w:name="_3l0yz43urolx" w:id="64"/>
-      <w:bookmarkEnd w:id="64"/>
+      <w:bookmarkStart w:colFirst="0" w:colLast="0" w:name="_3l0yz43urolx" w:id="65"/>
+      <w:bookmarkEnd w:id="65"/>
       <w:r>
         <w:rPr>
           <w:rtl w:val="0"/>
@@ -15008,8 +15059,8 @@
           <w:u w:val="single"/>
         </w:rPr>
       </w:pPr>
-      <w:bookmarkStart w:colFirst="0" w:colLast="0" w:name="_s0ivbkofmwj3" w:id="65"/>
-      <w:bookmarkEnd w:id="65"/>
+      <w:bookmarkStart w:colFirst="0" w:colLast="0" w:name="_s0ivbkofmwj3" w:id="66"/>
+      <w:bookmarkEnd w:id="66"/>
       <w:r>
         <w:rPr>
           <w:rtl w:val="0"/>
@@ -15022,8 +15073,8 @@
         <w:jc w:val="both"/>
         <w:rPr/>
       </w:pPr>
-      <w:bookmarkStart w:colFirst="0" w:colLast="0" w:name="_3o0ajwaf15i" w:id="66"/>
-      <w:bookmarkEnd w:id="66"/>
+      <w:bookmarkStart w:colFirst="0" w:colLast="0" w:name="_3o0ajwaf15i" w:id="67"/>
+      <w:bookmarkEnd w:id="67"/>
       <w:r>
         <w:rPr>
           <w:b w:val="1"/>
@@ -15071,7 +15122,7 @@
         </w:rPr>
         <w:t xml:space="preserve">www.kaggle.com. (n.d.). Global Plastic Pollution. [online] Available at: </w:t>
       </w:r>
-      <w:hyperlink r:id="rId29">
+      <w:hyperlink r:id="rId30">
         <w:r>
           <w:rPr>
             <w:color w:val="1155cc"/>
@@ -15149,7 +15200,7 @@
         </w:rPr>
         <w:t xml:space="preserve">Our World in Data. (n.d.). Extrapolated change in plastic fate. [online] Available at: </w:t>
       </w:r>
-      <w:hyperlink r:id="rId30">
+      <w:hyperlink r:id="rId31">
         <w:r>
           <w:rPr>
             <w:color w:val="1155cc"/>
@@ -15196,7 +15247,7 @@
         </w:rPr>
         <w:t xml:space="preserve">Oa, A. (2019). Public and Environmental Health Effects of Plastic Wastes Disposal: A Review. clinmedjournals.org, [online] 5(1). doi:</w:t>
       </w:r>
-      <w:hyperlink r:id="rId31">
+      <w:hyperlink r:id="rId32">
         <w:r>
           <w:rPr>
             <w:color w:val="1155cc"/>
@@ -15248,7 +15299,7 @@
         </w:rPr>
         <w:t xml:space="preserve">Borrelle, Stephanie B., et al. “Predicted Growth in Plastic Waste Exceeds Efforts to Mitigate Plastic Pollution.” Science, vol. 369, no. 6510, 18 Sept. 2020, pp. 1515–1518, </w:t>
       </w:r>
-      <w:hyperlink r:id="rId32">
+      <w:hyperlink r:id="rId33">
         <w:r>
           <w:rPr>
             <w:color w:val="1155cc"/>
@@ -15266,178 +15317,16 @@
     </w:p>
     <w:p>
       <w:pPr>
-        <w:ind w:left="720" w:firstLine="0"/>
-        <w:jc w:val="both"/>
-        <w:rPr>
-          <w:rFonts w:ascii="Times New Roman" w:cs="Times New Roman" w:eastAsia="Times New Roman" w:hAnsi="Times New Roman"/>
-          <w:sz w:val="24"/>
-          <w:szCs w:val="24"/>
-        </w:rPr>
-      </w:pPr>
-      <w:r>
-        <w:rPr>
-          <w:rtl w:val="0"/>
-        </w:rPr>
-      </w:r>
-    </w:p>
-    <w:p>
-      <w:pPr>
-        <w:numPr>
-          <w:ilvl w:val="0"/>
-          <w:numId w:val="7"/>
-        </w:numPr>
-        <w:tabs>
-          <w:tab w:val="right" w:leader="dot" w:pos="12000"/>
-        </w:tabs>
-        <w:ind w:left="720" w:hanging="360"/>
-        <w:rPr>
-          <w:u w:val="none"/>
-        </w:rPr>
-      </w:pPr>
-      <w:hyperlink w:anchor="_w623ps2t0m83">
-        <w:r>
-          <w:rPr>
-            <w:color w:val="1155cc"/>
-            <w:u w:val="single"/>
-            <w:rtl w:val="0"/>
-          </w:rPr>
-          <w:t xml:space="preserve">Table 1: Role and Responsibilities</w:t>
-        </w:r>
-      </w:hyperlink>
-      <w:r>
-        <w:rPr>
-          <w:rtl w:val="0"/>
-        </w:rPr>
-      </w:r>
-    </w:p>
-    <w:p>
-      <w:pPr>
         <w:tabs>
           <w:tab w:val="right" w:leader="dot" w:pos="12000"/>
         </w:tabs>
         <w:ind w:left="720" w:firstLine="0"/>
         <w:rPr>
-          <w:i w:val="1"/>
-        </w:rPr>
-      </w:pPr>
-      <w:r>
-        <w:rPr>
-          <w:rtl w:val="0"/>
-        </w:rPr>
-      </w:r>
-    </w:p>
-    <w:p>
-      <w:pPr>
-        <w:numPr>
-          <w:ilvl w:val="0"/>
-          <w:numId w:val="7"/>
-        </w:numPr>
-        <w:tabs>
-          <w:tab w:val="right" w:leader="dot" w:pos="12000"/>
-        </w:tabs>
-        <w:ind w:left="720" w:hanging="360"/>
-        <w:rPr>
-          <w:u w:val="none"/>
-        </w:rPr>
-      </w:pPr>
-      <w:hyperlink w:anchor="_f4153xmosvm2">
-        <w:r>
-          <w:rPr>
-            <w:color w:val="1155cc"/>
-            <w:u w:val="single"/>
-            <w:rtl w:val="0"/>
-          </w:rPr>
-          <w:t xml:space="preserve">Table 2: Analysis of tasks</w:t>
-        </w:r>
-      </w:hyperlink>
-      <w:r>
-        <w:rPr>
-          <w:rtl w:val="0"/>
-        </w:rPr>
-      </w:r>
-    </w:p>
-    <w:p>
-      <w:pPr>
-        <w:tabs>
-          <w:tab w:val="right" w:leader="dot" w:pos="12000"/>
-        </w:tabs>
-        <w:ind w:left="720" w:firstLine="0"/>
-        <w:rPr/>
-      </w:pPr>
-      <w:r>
-        <w:rPr>
-          <w:rtl w:val="0"/>
-        </w:rPr>
-      </w:r>
-    </w:p>
-    <w:p>
-      <w:pPr>
-        <w:numPr>
-          <w:ilvl w:val="0"/>
-          <w:numId w:val="7"/>
-        </w:numPr>
-        <w:tabs>
-          <w:tab w:val="right" w:leader="dot" w:pos="12000"/>
-        </w:tabs>
-        <w:ind w:left="720" w:hanging="360"/>
-        <w:rPr>
-          <w:u w:val="none"/>
-        </w:rPr>
-      </w:pPr>
-      <w:hyperlink w:anchor="_7m80it2o5nz">
-        <w:r>
-          <w:rPr>
-            <w:color w:val="1155cc"/>
-            <w:u w:val="single"/>
-            <w:rtl w:val="0"/>
-          </w:rPr>
-          <w:t xml:space="preserve">Table 3: Project planning</w:t>
-        </w:r>
-      </w:hyperlink>
-      <w:r>
-        <w:rPr>
-          <w:rtl w:val="0"/>
-        </w:rPr>
-      </w:r>
-    </w:p>
-    <w:p>
-      <w:pPr>
-        <w:tabs>
-          <w:tab w:val="right" w:leader="dot" w:pos="12000"/>
-        </w:tabs>
-        <w:ind w:left="720" w:firstLine="0"/>
-        <w:rPr/>
-      </w:pPr>
-      <w:r>
-        <w:rPr>
-          <w:rtl w:val="0"/>
-        </w:rPr>
-      </w:r>
-    </w:p>
-    <w:p>
-      <w:pPr>
-        <w:numPr>
-          <w:ilvl w:val="0"/>
-          <w:numId w:val="7"/>
-        </w:numPr>
-        <w:tabs>
-          <w:tab w:val="right" w:leader="dot" w:pos="12000"/>
-        </w:tabs>
-        <w:ind w:left="720" w:hanging="360"/>
-        <w:rPr>
-          <w:u w:val="none"/>
-        </w:rPr>
-      </w:pPr>
-      <w:hyperlink w:anchor="_uzkcpb7ek3eh">
-        <w:r>
-          <w:rPr>
-            <w:color w:val="1155cc"/>
-            <w:u w:val="single"/>
-            <w:rtl w:val="0"/>
-          </w:rPr>
-          <w:t xml:space="preserve">Table 4: Data sources</w:t>
-        </w:r>
-      </w:hyperlink>
+          <w:rFonts w:ascii="Times New Roman" w:cs="Times New Roman" w:eastAsia="Times New Roman" w:hAnsi="Times New Roman"/>
+          <w:sz w:val="24"/>
+          <w:szCs w:val="24"/>
+        </w:rPr>
+      </w:pPr>
       <w:r>
         <w:rPr>
           <w:rtl w:val="0"/>
@@ -15507,7 +15396,7 @@
         </w:numPr>
         <w:ind w:left="720" w:hanging="360"/>
       </w:pPr>
-      <w:hyperlink r:id="rId33">
+      <w:hyperlink r:id="rId34">
         <w:r>
           <w:rPr>
             <w:color w:val="1155cc"/>
@@ -15589,6 +15478,90 @@
           <w:rtl w:val="0"/>
         </w:rPr>
         <w:t xml:space="preserve">Yennhi95zz. “The Importance of Outlier Detection in Machine Learning: Methods and Implementation in Python.” Medium, 21 Apr. 2023, medium.com/@yennhi95zz/the-importance-of-outlier-detection-in-machine-learning-methods-and-implementation-in-python-125e3d5ada7d.</w:t>
+      </w:r>
+    </w:p>
+    <w:p>
+      <w:pPr>
+        <w:numPr>
+          <w:ilvl w:val="0"/>
+          <w:numId w:val="7"/>
+        </w:numPr>
+        <w:tabs>
+          <w:tab w:val="right" w:leader="dot" w:pos="12000"/>
+        </w:tabs>
+        <w:ind w:left="720" w:hanging="360"/>
+      </w:pPr>
+      <w:r>
+        <w:rPr>
+          <w:rtl w:val="0"/>
+        </w:rPr>
+        <w:t xml:space="preserve">“Simple Gantt Chart.” Vertex42.com, www.vertex42.com/ExcelTemplates/simple-gantt-chart.html?utm_source=ms&amp;utm_medium=file&amp;utm_campaign=office&amp;utm_content=url.</w:t>
+      </w:r>
+      <w:r>
+        <w:rPr>
+          <w:rtl w:val="0"/>
+        </w:rPr>
+      </w:r>
+    </w:p>
+    <w:p>
+      <w:pPr>
+        <w:numPr>
+          <w:ilvl w:val="0"/>
+          <w:numId w:val="7"/>
+        </w:numPr>
+        <w:ind w:left="720" w:hanging="360"/>
+      </w:pPr>
+      <w:r>
+        <w:rPr>
+          <w:rtl w:val="0"/>
+        </w:rPr>
+        <w:t xml:space="preserve">Nautiyal, Dewang. “Underfitting and Overfitting in Machine Learning.” GeeksforGeeks, 23 Nov. 2017, www.geeksforgeeks.org/underfitting-and-overfitting-in-machine-learning/.</w:t>
+      </w:r>
+    </w:p>
+    <w:p>
+      <w:pPr>
+        <w:numPr>
+          <w:ilvl w:val="0"/>
+          <w:numId w:val="7"/>
+        </w:numPr>
+        <w:ind w:left="720" w:hanging="360"/>
+      </w:pPr>
+      <w:r>
+        <w:rPr>
+          <w:rtl w:val="0"/>
+        </w:rPr>
+        <w:t xml:space="preserve">javaTpoint. “Machine Learning Decision Tree Classification Algorithm - Javatpoint.” Www.javatpoint.com, 2021, </w:t>
+      </w:r>
+      <w:hyperlink r:id="rId35">
+        <w:r>
+          <w:rPr>
+            <w:color w:val="1155cc"/>
+            <w:u w:val="single"/>
+            <w:rtl w:val="0"/>
+          </w:rPr>
+          <w:t xml:space="preserve">www.javatpoint.com/machine-learning-decision-tree-classification-algorithm</w:t>
+        </w:r>
+      </w:hyperlink>
+      <w:r>
+        <w:rPr>
+          <w:rtl w:val="0"/>
+        </w:rPr>
+        <w:t xml:space="preserve">.</w:t>
+      </w:r>
+    </w:p>
+    <w:p>
+      <w:pPr>
+        <w:numPr>
+          <w:ilvl w:val="0"/>
+          <w:numId w:val="7"/>
+        </w:numPr>
+        <w:ind w:left="720" w:hanging="360"/>
+      </w:pPr>
+      <w:r>
+        <w:rPr>
+          <w:rtl w:val="0"/>
+        </w:rPr>
+        <w:t xml:space="preserve">“Random Forest Classifier Giving 100% Accuracy on the Test Split.” Stack Overflow, stackoverflow.com/questions/76643983/random-forest-classifier-giving-100-accuracy-on-the-test-split. Accessed 16 Dec. 2023.</w:t>
       </w:r>
       <w:r>
         <w:rPr>

</xml_diff>